<commit_message>
data cleaning and correlation between stroke and the other variables. Data preparation section of the report
</commit_message>
<xml_diff>
--- a/doc/CA1.docx
+++ b/doc/CA1.docx
@@ -2,6 +2,13 @@
 <file path=word/document.xml><?xml version="1.0" encoding="utf-8"?>
 <w:document xmlns:wpc="http://schemas.microsoft.com/office/word/2010/wordprocessingCanvas" xmlns:cx="http://schemas.microsoft.com/office/drawing/2014/chartex" xmlns:mc="http://schemas.openxmlformats.org/markup-compatibility/2006" xmlns:o="urn:schemas-microsoft-com:office:office" xmlns:r="http://schemas.openxmlformats.org/officeDocument/2006/relationships" xmlns:m="http://schemas.openxmlformats.org/officeDocument/2006/math" xmlns:v="urn:schemas-microsoft-com:vml" xmlns:wp14="http://schemas.microsoft.com/office/word/2010/wordprocessingDrawing" xmlns:wp="http://schemas.openxmlformats.org/drawingml/2006/wordprocessingDrawing" xmlns:w10="urn:schemas-microsoft-com:office:word" xmlns:w="http://schemas.openxmlformats.org/wordprocessingml/2006/main" xmlns:w14="http://schemas.microsoft.com/office/word/2010/wordml" xmlns:w15="http://schemas.microsoft.com/office/word/2012/wordml" xmlns:w16se="http://schemas.microsoft.com/office/word/2015/wordml/symex" xmlns:wpg="http://schemas.microsoft.com/office/word/2010/wordprocessingGroup" xmlns:wpi="http://schemas.microsoft.com/office/word/2010/wordprocessingInk" xmlns:wne="http://schemas.microsoft.com/office/word/2006/wordml" xmlns:wps="http://schemas.microsoft.com/office/word/2010/wordprocessingShape" mc:Ignorable="w14 w15 w16se wp14">
   <w:body>
+    <w:p>
+      <w:pPr>
+        <w:rPr>
+          <w:rFonts w:hint="eastAsia"/>
+        </w:rPr>
+      </w:pPr>
+    </w:p>
     <w:p>
       <w:r>
         <w:rPr>
@@ -868,7 +875,10 @@
         <w:ind w:firstLineChars="0"/>
       </w:pPr>
       <w:r>
-        <w:t>Marital status has correlation with stroke</w:t>
+        <w:t>bmi</w:t>
+      </w:r>
+      <w:r>
+        <w:t xml:space="preserve"> has correlation with stroke</w:t>
       </w:r>
     </w:p>
     <w:p>
@@ -887,19 +897,6 @@
         <w:t xml:space="preserve"> has correlation with stroke</w:t>
       </w:r>
     </w:p>
-    <w:p>
-      <w:pPr>
-        <w:pStyle w:val="a4"/>
-        <w:numPr>
-          <w:ilvl w:val="0"/>
-          <w:numId w:val="1"/>
-        </w:numPr>
-        <w:ind w:firstLineChars="0"/>
-      </w:pPr>
-      <w:r>
-        <w:t xml:space="preserve">on the average, the mean age of stroke is 67.73.  the </w:t>
-      </w:r>
-    </w:p>
     <w:p/>
     <w:p>
       <w:pPr>
@@ -1084,10 +1081,10 @@
     </w:p>
     <w:p>
       <w:r>
-        <w:t>Overall, men had a higher risk i</w:t>
-      </w:r>
-      <w:r>
-        <w:t>n getting stroke, especially in age group of 60-70</w:t>
+        <w:t xml:space="preserve">Overall, </w:t>
+      </w:r>
+      <w:r>
+        <w:t>there is a significant age difference between stroke and non-stroke patients groups. The mean age of stroke group patients is xx which is higher than that of the non-stroke group. So that age is a risk factor contributes to stroke.</w:t>
       </w:r>
     </w:p>
     <w:p>
@@ -1247,73 +1244,2126 @@
       </w:r>
     </w:p>
     <w:p>
-      <w:r>
-        <w:rPr>
-          <w:rFonts w:hint="eastAsia"/>
-        </w:rPr>
-        <w:t>清洗</w:t>
-      </w:r>
-      <w:r>
-        <w:t>、重构</w:t>
-      </w:r>
-      <w:r>
-        <w:rPr>
-          <w:rFonts w:hint="eastAsia"/>
-        </w:rPr>
-        <w:t>，新变量</w:t>
-      </w:r>
-      <w:r>
-        <w:t>创建</w:t>
-      </w:r>
-      <w:r>
-        <w:rPr>
-          <w:rFonts w:hint="eastAsia"/>
-        </w:rPr>
+      <w:pPr>
+        <w:pStyle w:val="4"/>
+      </w:pPr>
+      <w:r>
+        <w:rPr>
+          <w:rFonts w:hint="eastAsia"/>
+        </w:rPr>
+        <w:t>Dataset description</w:t>
+      </w:r>
+    </w:p>
+    <w:p>
+      <w:r>
+        <w:rPr>
+          <w:rFonts w:hint="eastAsia"/>
+        </w:rPr>
+        <w:t xml:space="preserve">The dataset being used in this report </w:t>
+      </w:r>
+      <w:r>
+        <w:t xml:space="preserve">is stroke patients’ information from </w:t>
+      </w:r>
+      <w:r>
+        <w:t>2015 to 2021</w:t>
+      </w:r>
+      <w:r>
+        <w:t xml:space="preserve"> </w:t>
+      </w:r>
+      <w:r>
+        <w:t>(See below table). From this table, we can see the data describes the patient information from aspects of basic information, health status, life styles.</w:t>
+      </w:r>
+      <w:r>
+        <w:t xml:space="preserve"> The dataset is stored as csv format, before using it, we are going to </w:t>
+      </w:r>
+      <w:r>
+        <w:t>clean and transform it to make it prepared for the next analysis.</w:t>
+      </w:r>
+      <w:r>
+        <w:t xml:space="preserve"> </w:t>
+      </w:r>
+    </w:p>
+    <w:tbl>
+      <w:tblPr>
+        <w:tblStyle w:val="a3"/>
+        <w:tblW w:w="0" w:type="auto"/>
+        <w:tblLook w:val="04A0" w:firstRow="1" w:lastRow="0" w:firstColumn="1" w:lastColumn="0" w:noHBand="0" w:noVBand="1"/>
+      </w:tblPr>
+      <w:tblGrid>
+        <w:gridCol w:w="562"/>
+        <w:gridCol w:w="1985"/>
+        <w:gridCol w:w="5528"/>
+      </w:tblGrid>
+      <w:tr>
+        <w:trPr>
+          <w:tblHeader/>
+        </w:trPr>
+        <w:tc>
+          <w:tcPr>
+            <w:tcW w:w="562" w:type="dxa"/>
+          </w:tcPr>
+          <w:p>
+            <w:pPr>
+              <w:rPr>
+                <w:b/>
+              </w:rPr>
+            </w:pPr>
+            <w:r>
+              <w:rPr>
+                <w:rFonts w:hint="eastAsia"/>
+                <w:b/>
+              </w:rPr>
+              <w:lastRenderedPageBreak/>
+              <w:t>No.</w:t>
+            </w:r>
+          </w:p>
+        </w:tc>
+        <w:tc>
+          <w:tcPr>
+            <w:tcW w:w="1985" w:type="dxa"/>
+          </w:tcPr>
+          <w:p>
+            <w:pPr>
+              <w:rPr>
+                <w:b/>
+              </w:rPr>
+            </w:pPr>
+            <w:r>
+              <w:rPr>
+                <w:rFonts w:hint="eastAsia"/>
+                <w:b/>
+              </w:rPr>
+              <w:t>Name</w:t>
+            </w:r>
+          </w:p>
+        </w:tc>
+        <w:tc>
+          <w:tcPr>
+            <w:tcW w:w="5528" w:type="dxa"/>
+          </w:tcPr>
+          <w:p>
+            <w:pPr>
+              <w:rPr>
+                <w:b/>
+              </w:rPr>
+            </w:pPr>
+            <w:r>
+              <w:rPr>
+                <w:rFonts w:hint="eastAsia"/>
+                <w:b/>
+              </w:rPr>
+              <w:t>Description</w:t>
+            </w:r>
+          </w:p>
+        </w:tc>
+      </w:tr>
+      <w:tr>
+        <w:trPr>
+          <w:tblHeader/>
+        </w:trPr>
+        <w:tc>
+          <w:tcPr>
+            <w:tcW w:w="562" w:type="dxa"/>
+          </w:tcPr>
+          <w:p>
+            <w:r>
+              <w:rPr>
+                <w:rFonts w:hint="eastAsia"/>
+              </w:rPr>
+              <w:t>1</w:t>
+            </w:r>
+          </w:p>
+        </w:tc>
+        <w:tc>
+          <w:tcPr>
+            <w:tcW w:w="1985" w:type="dxa"/>
+          </w:tcPr>
+          <w:p>
+            <w:r>
+              <w:t>I</w:t>
+            </w:r>
+            <w:r>
+              <w:rPr>
+                <w:rFonts w:hint="eastAsia"/>
+              </w:rPr>
+              <w:t>d</w:t>
+            </w:r>
+          </w:p>
+        </w:tc>
+        <w:tc>
+          <w:tcPr>
+            <w:tcW w:w="5528" w:type="dxa"/>
+          </w:tcPr>
+          <w:p>
+            <w:r>
+              <w:t>U</w:t>
+            </w:r>
+            <w:r>
+              <w:rPr>
+                <w:rFonts w:hint="eastAsia"/>
+              </w:rPr>
+              <w:t xml:space="preserve">nique </w:t>
+            </w:r>
+            <w:r>
+              <w:t>id</w:t>
+            </w:r>
+          </w:p>
+        </w:tc>
+      </w:tr>
+      <w:tr>
+        <w:trPr>
+          <w:tblHeader/>
+        </w:trPr>
+        <w:tc>
+          <w:tcPr>
+            <w:tcW w:w="562" w:type="dxa"/>
+          </w:tcPr>
+          <w:p>
+            <w:r>
+              <w:rPr>
+                <w:rFonts w:hint="eastAsia"/>
+              </w:rPr>
+              <w:t>2</w:t>
+            </w:r>
+          </w:p>
+        </w:tc>
+        <w:tc>
+          <w:tcPr>
+            <w:tcW w:w="1985" w:type="dxa"/>
+          </w:tcPr>
+          <w:p>
+            <w:r>
+              <w:t>G</w:t>
+            </w:r>
+            <w:r>
+              <w:rPr>
+                <w:rFonts w:hint="eastAsia"/>
+              </w:rPr>
+              <w:t>ender</w:t>
+            </w:r>
+          </w:p>
+        </w:tc>
+        <w:tc>
+          <w:tcPr>
+            <w:tcW w:w="5528" w:type="dxa"/>
+          </w:tcPr>
+          <w:p>
+            <w:r>
+              <w:rPr>
+                <w:rFonts w:hint="eastAsia"/>
+              </w:rPr>
+              <w:t>Male / Female / Other</w:t>
+            </w:r>
+          </w:p>
+        </w:tc>
+      </w:tr>
+      <w:tr>
+        <w:trPr>
+          <w:tblHeader/>
+        </w:trPr>
+        <w:tc>
+          <w:tcPr>
+            <w:tcW w:w="562" w:type="dxa"/>
+          </w:tcPr>
+          <w:p>
+            <w:r>
+              <w:rPr>
+                <w:rFonts w:hint="eastAsia"/>
+              </w:rPr>
+              <w:t>3</w:t>
+            </w:r>
+          </w:p>
+        </w:tc>
+        <w:tc>
+          <w:tcPr>
+            <w:tcW w:w="1985" w:type="dxa"/>
+          </w:tcPr>
+          <w:p>
+            <w:r>
+              <w:t>A</w:t>
+            </w:r>
+            <w:r>
+              <w:rPr>
+                <w:rFonts w:hint="eastAsia"/>
+              </w:rPr>
+              <w:t>ge</w:t>
+            </w:r>
+          </w:p>
+        </w:tc>
+        <w:tc>
+          <w:tcPr>
+            <w:tcW w:w="5528" w:type="dxa"/>
+          </w:tcPr>
+          <w:p>
+            <w:r>
+              <w:t>A</w:t>
+            </w:r>
+            <w:r>
+              <w:rPr>
+                <w:rFonts w:hint="eastAsia"/>
+              </w:rPr>
+              <w:t xml:space="preserve">ge </w:t>
+            </w:r>
+            <w:r>
+              <w:t>of the patient</w:t>
+            </w:r>
+          </w:p>
+        </w:tc>
+      </w:tr>
+      <w:tr>
+        <w:trPr>
+          <w:tblHeader/>
+        </w:trPr>
+        <w:tc>
+          <w:tcPr>
+            <w:tcW w:w="562" w:type="dxa"/>
+          </w:tcPr>
+          <w:p>
+            <w:r>
+              <w:rPr>
+                <w:rFonts w:hint="eastAsia"/>
+              </w:rPr>
+              <w:t>4</w:t>
+            </w:r>
+          </w:p>
+        </w:tc>
+        <w:tc>
+          <w:tcPr>
+            <w:tcW w:w="1985" w:type="dxa"/>
+          </w:tcPr>
+          <w:p>
+            <w:r>
+              <w:t>Hypertension</w:t>
+            </w:r>
+          </w:p>
+        </w:tc>
+        <w:tc>
+          <w:tcPr>
+            <w:tcW w:w="5528" w:type="dxa"/>
+          </w:tcPr>
+          <w:p>
+            <w:r>
+              <w:t>H</w:t>
+            </w:r>
+            <w:r>
+              <w:rPr>
+                <w:rFonts w:hint="eastAsia"/>
+              </w:rPr>
+              <w:t>as</w:t>
+            </w:r>
+            <w:r>
+              <w:t xml:space="preserve"> hypertension or not (1/0)</w:t>
+            </w:r>
+          </w:p>
+        </w:tc>
+      </w:tr>
+      <w:tr>
+        <w:trPr>
+          <w:tblHeader/>
+        </w:trPr>
+        <w:tc>
+          <w:tcPr>
+            <w:tcW w:w="562" w:type="dxa"/>
+          </w:tcPr>
+          <w:p>
+            <w:r>
+              <w:rPr>
+                <w:rFonts w:hint="eastAsia"/>
+              </w:rPr>
+              <w:t>5</w:t>
+            </w:r>
+          </w:p>
+        </w:tc>
+        <w:tc>
+          <w:tcPr>
+            <w:tcW w:w="1985" w:type="dxa"/>
+          </w:tcPr>
+          <w:p>
+            <w:r>
+              <w:t>H</w:t>
+            </w:r>
+            <w:r>
+              <w:rPr>
+                <w:rFonts w:hint="eastAsia"/>
+              </w:rPr>
+              <w:t>eart</w:t>
+            </w:r>
+            <w:r>
+              <w:t xml:space="preserve"> disease</w:t>
+            </w:r>
+          </w:p>
+        </w:tc>
+        <w:tc>
+          <w:tcPr>
+            <w:tcW w:w="5528" w:type="dxa"/>
+          </w:tcPr>
+          <w:p>
+            <w:r>
+              <w:t>H</w:t>
+            </w:r>
+            <w:r>
+              <w:rPr>
+                <w:rFonts w:hint="eastAsia"/>
+              </w:rPr>
+              <w:t xml:space="preserve">as </w:t>
+            </w:r>
+            <w:r>
+              <w:t>heart disease or not (1/0)</w:t>
+            </w:r>
+          </w:p>
+        </w:tc>
+      </w:tr>
+      <w:tr>
+        <w:trPr>
+          <w:tblHeader/>
+        </w:trPr>
+        <w:tc>
+          <w:tcPr>
+            <w:tcW w:w="562" w:type="dxa"/>
+          </w:tcPr>
+          <w:p>
+            <w:r>
+              <w:rPr>
+                <w:rFonts w:hint="eastAsia"/>
+              </w:rPr>
+              <w:t>6</w:t>
+            </w:r>
+          </w:p>
+        </w:tc>
+        <w:tc>
+          <w:tcPr>
+            <w:tcW w:w="1985" w:type="dxa"/>
+          </w:tcPr>
+          <w:p>
+            <w:r>
+              <w:t>E</w:t>
+            </w:r>
+            <w:r>
+              <w:rPr>
+                <w:rFonts w:hint="eastAsia"/>
+              </w:rPr>
+              <w:t xml:space="preserve">ver </w:t>
+            </w:r>
+            <w:r>
+              <w:t>married</w:t>
+            </w:r>
+          </w:p>
+        </w:tc>
+        <w:tc>
+          <w:tcPr>
+            <w:tcW w:w="5528" w:type="dxa"/>
+          </w:tcPr>
+          <w:p>
+            <w:r>
+              <w:rPr>
+                <w:rFonts w:hint="eastAsia"/>
+              </w:rPr>
+              <w:t>Yes</w:t>
+            </w:r>
+            <w:r>
+              <w:t xml:space="preserve"> / No</w:t>
+            </w:r>
+          </w:p>
+        </w:tc>
+      </w:tr>
+      <w:tr>
+        <w:trPr>
+          <w:tblHeader/>
+        </w:trPr>
+        <w:tc>
+          <w:tcPr>
+            <w:tcW w:w="562" w:type="dxa"/>
+          </w:tcPr>
+          <w:p>
+            <w:r>
+              <w:rPr>
+                <w:rFonts w:hint="eastAsia"/>
+              </w:rPr>
+              <w:t>7</w:t>
+            </w:r>
+          </w:p>
+        </w:tc>
+        <w:tc>
+          <w:tcPr>
+            <w:tcW w:w="1985" w:type="dxa"/>
+          </w:tcPr>
+          <w:p>
+            <w:r>
+              <w:t>W</w:t>
+            </w:r>
+            <w:r>
+              <w:rPr>
+                <w:rFonts w:hint="eastAsia"/>
+              </w:rPr>
+              <w:t xml:space="preserve">ork </w:t>
+            </w:r>
+            <w:r>
+              <w:t>type</w:t>
+            </w:r>
+          </w:p>
+        </w:tc>
+        <w:tc>
+          <w:tcPr>
+            <w:tcW w:w="5528" w:type="dxa"/>
+          </w:tcPr>
+          <w:p>
+            <w:r>
+              <w:t>C</w:t>
+            </w:r>
+            <w:r>
+              <w:rPr>
+                <w:rFonts w:hint="eastAsia"/>
+              </w:rPr>
+              <w:t xml:space="preserve">hildren </w:t>
+            </w:r>
+            <w:r>
+              <w:t>/ Gov_jov / never_worked / Private / Sel-smployed</w:t>
+            </w:r>
+          </w:p>
+        </w:tc>
+      </w:tr>
+      <w:tr>
+        <w:trPr>
+          <w:tblHeader/>
+        </w:trPr>
+        <w:tc>
+          <w:tcPr>
+            <w:tcW w:w="562" w:type="dxa"/>
+          </w:tcPr>
+          <w:p>
+            <w:r>
+              <w:rPr>
+                <w:rFonts w:hint="eastAsia"/>
+              </w:rPr>
+              <w:t>8</w:t>
+            </w:r>
+          </w:p>
+        </w:tc>
+        <w:tc>
+          <w:tcPr>
+            <w:tcW w:w="1985" w:type="dxa"/>
+          </w:tcPr>
+          <w:p>
+            <w:r>
+              <w:t>R</w:t>
+            </w:r>
+            <w:r>
+              <w:rPr>
+                <w:rFonts w:hint="eastAsia"/>
+              </w:rPr>
+              <w:t xml:space="preserve">esidence </w:t>
+            </w:r>
+            <w:r>
+              <w:t>type</w:t>
+            </w:r>
+          </w:p>
+        </w:tc>
+        <w:tc>
+          <w:tcPr>
+            <w:tcW w:w="5528" w:type="dxa"/>
+          </w:tcPr>
+          <w:p>
+            <w:r>
+              <w:rPr>
+                <w:rFonts w:hint="eastAsia"/>
+              </w:rPr>
+              <w:t>Ru</w:t>
+            </w:r>
+            <w:r>
+              <w:t>ral / Urban</w:t>
+            </w:r>
+          </w:p>
+        </w:tc>
+      </w:tr>
+      <w:tr>
+        <w:trPr>
+          <w:tblHeader/>
+        </w:trPr>
+        <w:tc>
+          <w:tcPr>
+            <w:tcW w:w="562" w:type="dxa"/>
+          </w:tcPr>
+          <w:p>
+            <w:r>
+              <w:rPr>
+                <w:rFonts w:hint="eastAsia"/>
+              </w:rPr>
+              <w:t>9</w:t>
+            </w:r>
+          </w:p>
+        </w:tc>
+        <w:tc>
+          <w:tcPr>
+            <w:tcW w:w="1985" w:type="dxa"/>
+          </w:tcPr>
+          <w:p>
+            <w:r>
+              <w:t>A</w:t>
+            </w:r>
+            <w:r>
+              <w:rPr>
+                <w:rFonts w:hint="eastAsia"/>
+              </w:rPr>
+              <w:t>vg glu</w:t>
+            </w:r>
+            <w:r>
+              <w:t>cose level</w:t>
+            </w:r>
+          </w:p>
+        </w:tc>
+        <w:tc>
+          <w:tcPr>
+            <w:tcW w:w="5528" w:type="dxa"/>
+          </w:tcPr>
+          <w:p>
+            <w:r>
+              <w:t>A</w:t>
+            </w:r>
+            <w:r>
+              <w:rPr>
+                <w:rFonts w:hint="eastAsia"/>
+              </w:rPr>
+              <w:t xml:space="preserve">verage </w:t>
+            </w:r>
+            <w:r>
+              <w:t>blood glucose level</w:t>
+            </w:r>
+          </w:p>
+        </w:tc>
+      </w:tr>
+      <w:tr>
+        <w:trPr>
+          <w:tblHeader/>
+        </w:trPr>
+        <w:tc>
+          <w:tcPr>
+            <w:tcW w:w="562" w:type="dxa"/>
+          </w:tcPr>
+          <w:p>
+            <w:r>
+              <w:rPr>
+                <w:rFonts w:hint="eastAsia"/>
+              </w:rPr>
+              <w:t>10</w:t>
+            </w:r>
+          </w:p>
+        </w:tc>
+        <w:tc>
+          <w:tcPr>
+            <w:tcW w:w="1985" w:type="dxa"/>
+          </w:tcPr>
+          <w:p>
+            <w:r>
+              <w:rPr>
+                <w:rFonts w:hint="eastAsia"/>
+              </w:rPr>
+              <w:t>BMI</w:t>
+            </w:r>
+          </w:p>
+        </w:tc>
+        <w:tc>
+          <w:tcPr>
+            <w:tcW w:w="5528" w:type="dxa"/>
+          </w:tcPr>
+          <w:p>
+            <w:r>
+              <w:t>B</w:t>
+            </w:r>
+            <w:r>
+              <w:rPr>
+                <w:rFonts w:hint="eastAsia"/>
+              </w:rPr>
+              <w:t xml:space="preserve">ody </w:t>
+            </w:r>
+            <w:r>
+              <w:t>mass index</w:t>
+            </w:r>
+          </w:p>
+        </w:tc>
+      </w:tr>
+      <w:tr>
+        <w:trPr>
+          <w:tblHeader/>
+        </w:trPr>
+        <w:tc>
+          <w:tcPr>
+            <w:tcW w:w="562" w:type="dxa"/>
+          </w:tcPr>
+          <w:p>
+            <w:r>
+              <w:rPr>
+                <w:rFonts w:hint="eastAsia"/>
+              </w:rPr>
+              <w:t>11</w:t>
+            </w:r>
+          </w:p>
+        </w:tc>
+        <w:tc>
+          <w:tcPr>
+            <w:tcW w:w="1985" w:type="dxa"/>
+          </w:tcPr>
+          <w:p>
+            <w:r>
+              <w:t>S</w:t>
+            </w:r>
+            <w:r>
+              <w:rPr>
+                <w:rFonts w:hint="eastAsia"/>
+              </w:rPr>
+              <w:t xml:space="preserve">moking </w:t>
+            </w:r>
+            <w:r>
+              <w:t>status</w:t>
+            </w:r>
+          </w:p>
+        </w:tc>
+        <w:tc>
+          <w:tcPr>
+            <w:tcW w:w="5528" w:type="dxa"/>
+          </w:tcPr>
+          <w:p>
+            <w:r>
+              <w:t>F</w:t>
+            </w:r>
+            <w:r>
+              <w:rPr>
+                <w:rFonts w:hint="eastAsia"/>
+              </w:rPr>
+              <w:t>ormerly</w:t>
+            </w:r>
+            <w:r>
+              <w:t xml:space="preserve"> smoked / never smoked / smokes / Unknown</w:t>
+            </w:r>
+          </w:p>
+        </w:tc>
+      </w:tr>
+      <w:tr>
+        <w:trPr>
+          <w:tblHeader/>
+        </w:trPr>
+        <w:tc>
+          <w:tcPr>
+            <w:tcW w:w="562" w:type="dxa"/>
+          </w:tcPr>
+          <w:p>
+            <w:r>
+              <w:rPr>
+                <w:rFonts w:hint="eastAsia"/>
+              </w:rPr>
+              <w:t>12</w:t>
+            </w:r>
+          </w:p>
+        </w:tc>
+        <w:tc>
+          <w:tcPr>
+            <w:tcW w:w="1985" w:type="dxa"/>
+          </w:tcPr>
+          <w:p>
+            <w:r>
+              <w:t>S</w:t>
+            </w:r>
+            <w:r>
+              <w:rPr>
+                <w:rFonts w:hint="eastAsia"/>
+              </w:rPr>
+              <w:t>troke</w:t>
+            </w:r>
+          </w:p>
+        </w:tc>
+        <w:tc>
+          <w:tcPr>
+            <w:tcW w:w="5528" w:type="dxa"/>
+          </w:tcPr>
+          <w:p>
+            <w:r>
+              <w:t>T</w:t>
+            </w:r>
+            <w:r>
+              <w:rPr>
+                <w:rFonts w:hint="eastAsia"/>
+              </w:rPr>
+              <w:t xml:space="preserve">he </w:t>
+            </w:r>
+            <w:r>
+              <w:t>patient has had a stroke or not (1/0)</w:t>
+            </w:r>
+          </w:p>
+        </w:tc>
+      </w:tr>
+      <w:tr>
+        <w:trPr>
+          <w:tblHeader/>
+        </w:trPr>
+        <w:tc>
+          <w:tcPr>
+            <w:tcW w:w="562" w:type="dxa"/>
+          </w:tcPr>
+          <w:p>
+            <w:r>
+              <w:rPr>
+                <w:rFonts w:hint="eastAsia"/>
+              </w:rPr>
+              <w:t>13</w:t>
+            </w:r>
+          </w:p>
+        </w:tc>
+        <w:tc>
+          <w:tcPr>
+            <w:tcW w:w="1985" w:type="dxa"/>
+          </w:tcPr>
+          <w:p>
+            <w:r>
+              <w:rPr>
+                <w:rFonts w:hint="eastAsia"/>
+              </w:rPr>
+              <w:t>Date</w:t>
+            </w:r>
+          </w:p>
+        </w:tc>
+        <w:tc>
+          <w:tcPr>
+            <w:tcW w:w="5528" w:type="dxa"/>
+          </w:tcPr>
+          <w:p>
+            <w:r>
+              <w:t>R</w:t>
+            </w:r>
+            <w:r>
+              <w:rPr>
+                <w:rFonts w:hint="eastAsia"/>
+              </w:rPr>
+              <w:t xml:space="preserve">ecord </w:t>
+            </w:r>
+            <w:r>
+              <w:t>date</w:t>
+            </w:r>
+          </w:p>
+        </w:tc>
+      </w:tr>
+    </w:tbl>
+    <w:p>
+      <w:pPr>
+        <w:pStyle w:val="a9"/>
+        <w:spacing w:before="120"/>
+        <w:jc w:val="center"/>
+      </w:pPr>
+      <w:r>
+        <w:t xml:space="preserve">Table </w:t>
+      </w:r>
+      <w:r>
+        <w:fldChar w:fldCharType="begin"/>
+      </w:r>
+      <w:r>
+        <w:instrText xml:space="preserve"> SEQ Table \* ARABIC </w:instrText>
+      </w:r>
+      <w:r>
+        <w:fldChar w:fldCharType="separate"/>
+      </w:r>
+      <w:r>
+        <w:rPr>
+          <w:noProof/>
+        </w:rPr>
+        <w:t>1</w:t>
+      </w:r>
+      <w:r>
+        <w:rPr>
+          <w:noProof/>
+        </w:rPr>
+        <w:fldChar w:fldCharType="end"/>
+      </w:r>
+      <w:r>
+        <w:t xml:space="preserve"> Dataset description</w:t>
+      </w:r>
+    </w:p>
+    <w:p>
+      <w:pPr>
+        <w:pStyle w:val="4"/>
+      </w:pPr>
+      <w:r>
+        <w:rPr>
+          <w:rFonts w:hint="eastAsia"/>
+        </w:rPr>
+        <w:t>Data clean and transformation</w:t>
+      </w:r>
+    </w:p>
+    <w:p>
+      <w:pPr>
+        <w:rPr>
+          <w:rFonts w:hint="eastAsia"/>
+        </w:rPr>
+      </w:pPr>
+      <w:r>
+        <w:rPr>
+          <w:rFonts w:hint="eastAsia"/>
+        </w:rPr>
+        <w:t xml:space="preserve">The purpose of this stage is to </w:t>
+      </w:r>
+      <w:r>
+        <w:t>make sure the dataset for analysis is tidy and structured. Three stapes will be involved to do this work. After finishing the below steps, descriptive analysis will be applied to give an initial view about the variables correlations.</w:t>
+      </w:r>
+    </w:p>
+    <w:p>
+      <w:r>
+        <w:rPr>
+          <w:b/>
+        </w:rPr>
+        <w:t>S</w:t>
+      </w:r>
+      <w:r>
+        <w:rPr>
+          <w:rFonts w:hint="eastAsia"/>
+          <w:b/>
+        </w:rPr>
+        <w:t>tep1</w:t>
+      </w:r>
+      <w:r>
+        <w:t xml:space="preserve"> – load the dataset from csv, and store each variable into suitable types.</w:t>
+      </w:r>
+      <w:r>
+        <w:t xml:space="preserve"> Below table is the type conversion plan.</w:t>
+      </w:r>
+    </w:p>
+    <w:tbl>
+      <w:tblPr>
+        <w:tblStyle w:val="a3"/>
+        <w:tblW w:w="0" w:type="auto"/>
+        <w:tblLook w:val="04A0" w:firstRow="1" w:lastRow="0" w:firstColumn="1" w:lastColumn="0" w:noHBand="0" w:noVBand="1"/>
+      </w:tblPr>
+      <w:tblGrid>
+        <w:gridCol w:w="562"/>
+        <w:gridCol w:w="1985"/>
+        <w:gridCol w:w="1701"/>
+        <w:gridCol w:w="4048"/>
+      </w:tblGrid>
+      <w:tr>
+        <w:tc>
+          <w:tcPr>
+            <w:tcW w:w="562" w:type="dxa"/>
+          </w:tcPr>
+          <w:p>
+            <w:pPr>
+              <w:rPr>
+                <w:b/>
+              </w:rPr>
+            </w:pPr>
+            <w:r>
+              <w:rPr>
+                <w:rFonts w:hint="eastAsia"/>
+                <w:b/>
+              </w:rPr>
+              <w:t>No.</w:t>
+            </w:r>
+          </w:p>
+        </w:tc>
+        <w:tc>
+          <w:tcPr>
+            <w:tcW w:w="1985" w:type="dxa"/>
+          </w:tcPr>
+          <w:p>
+            <w:pPr>
+              <w:rPr>
+                <w:b/>
+              </w:rPr>
+            </w:pPr>
+            <w:r>
+              <w:rPr>
+                <w:rFonts w:hint="eastAsia"/>
+                <w:b/>
+              </w:rPr>
+              <w:t>Name</w:t>
+            </w:r>
+          </w:p>
+        </w:tc>
+        <w:tc>
+          <w:tcPr>
+            <w:tcW w:w="1701" w:type="dxa"/>
+          </w:tcPr>
+          <w:p>
+            <w:pPr>
+              <w:rPr>
+                <w:b/>
+              </w:rPr>
+            </w:pPr>
+            <w:r>
+              <w:rPr>
+                <w:b/>
+              </w:rPr>
+              <w:t>S</w:t>
+            </w:r>
+            <w:r>
+              <w:rPr>
+                <w:rFonts w:hint="eastAsia"/>
+                <w:b/>
+              </w:rPr>
+              <w:t xml:space="preserve">ource </w:t>
+            </w:r>
+            <w:r>
+              <w:rPr>
+                <w:b/>
+              </w:rPr>
+              <w:t>type</w:t>
+            </w:r>
+          </w:p>
+        </w:tc>
+        <w:tc>
+          <w:tcPr>
+            <w:tcW w:w="4048" w:type="dxa"/>
+          </w:tcPr>
+          <w:p>
+            <w:pPr>
+              <w:rPr>
+                <w:b/>
+              </w:rPr>
+            </w:pPr>
+            <w:r>
+              <w:rPr>
+                <w:b/>
+              </w:rPr>
+              <w:t>T</w:t>
+            </w:r>
+            <w:r>
+              <w:rPr>
+                <w:rFonts w:hint="eastAsia"/>
+                <w:b/>
+              </w:rPr>
+              <w:t xml:space="preserve">arget </w:t>
+            </w:r>
+            <w:r>
+              <w:rPr>
+                <w:b/>
+              </w:rPr>
+              <w:t>type and format</w:t>
+            </w:r>
+          </w:p>
+        </w:tc>
+      </w:tr>
+      <w:tr>
+        <w:tc>
+          <w:tcPr>
+            <w:tcW w:w="562" w:type="dxa"/>
+          </w:tcPr>
+          <w:p>
+            <w:r>
+              <w:rPr>
+                <w:rFonts w:hint="eastAsia"/>
+              </w:rPr>
+              <w:t>1</w:t>
+            </w:r>
+          </w:p>
+        </w:tc>
+        <w:tc>
+          <w:tcPr>
+            <w:tcW w:w="1985" w:type="dxa"/>
+          </w:tcPr>
+          <w:p>
+            <w:r>
+              <w:t>G</w:t>
+            </w:r>
+            <w:r>
+              <w:rPr>
+                <w:rFonts w:hint="eastAsia"/>
+              </w:rPr>
+              <w:t>ender</w:t>
+            </w:r>
+          </w:p>
+        </w:tc>
+        <w:tc>
+          <w:tcPr>
+            <w:tcW w:w="1701" w:type="dxa"/>
+          </w:tcPr>
+          <w:p>
+            <w:r>
+              <w:t>C</w:t>
+            </w:r>
+            <w:r>
+              <w:rPr>
+                <w:rFonts w:hint="eastAsia"/>
+              </w:rPr>
+              <w:t>har</w:t>
+            </w:r>
+          </w:p>
+        </w:tc>
+        <w:tc>
+          <w:tcPr>
+            <w:tcW w:w="4048" w:type="dxa"/>
+          </w:tcPr>
+          <w:p>
+            <w:r>
+              <w:t>F</w:t>
+            </w:r>
+            <w:r>
+              <w:rPr>
+                <w:rFonts w:hint="eastAsia"/>
+              </w:rPr>
+              <w:t>actor</w:t>
+            </w:r>
+          </w:p>
+        </w:tc>
+      </w:tr>
+      <w:tr>
+        <w:tc>
+          <w:tcPr>
+            <w:tcW w:w="562" w:type="dxa"/>
+          </w:tcPr>
+          <w:p>
+            <w:r>
+              <w:rPr>
+                <w:rFonts w:hint="eastAsia"/>
+              </w:rPr>
+              <w:t>2</w:t>
+            </w:r>
+          </w:p>
+        </w:tc>
+        <w:tc>
+          <w:tcPr>
+            <w:tcW w:w="1985" w:type="dxa"/>
+          </w:tcPr>
+          <w:p>
+            <w:r>
+              <w:t>H</w:t>
+            </w:r>
+            <w:r>
+              <w:rPr>
+                <w:rFonts w:hint="eastAsia"/>
+              </w:rPr>
+              <w:t>ypertension</w:t>
+            </w:r>
+          </w:p>
+        </w:tc>
+        <w:tc>
+          <w:tcPr>
+            <w:tcW w:w="1701" w:type="dxa"/>
+          </w:tcPr>
+          <w:p>
+            <w:r>
+              <w:t>C</w:t>
+            </w:r>
+            <w:r>
+              <w:rPr>
+                <w:rFonts w:hint="eastAsia"/>
+              </w:rPr>
+              <w:t>har</w:t>
+            </w:r>
+          </w:p>
+        </w:tc>
+        <w:tc>
+          <w:tcPr>
+            <w:tcW w:w="4048" w:type="dxa"/>
+          </w:tcPr>
+          <w:p>
+            <w:r>
+              <w:t>F</w:t>
+            </w:r>
+            <w:r>
+              <w:rPr>
+                <w:rFonts w:hint="eastAsia"/>
+              </w:rPr>
+              <w:t xml:space="preserve">actor </w:t>
+            </w:r>
+            <w:r>
+              <w:t>with Yes/No labels</w:t>
+            </w:r>
+          </w:p>
+        </w:tc>
+      </w:tr>
+      <w:tr>
+        <w:tc>
+          <w:tcPr>
+            <w:tcW w:w="562" w:type="dxa"/>
+          </w:tcPr>
+          <w:p>
+            <w:r>
+              <w:rPr>
+                <w:rFonts w:hint="eastAsia"/>
+              </w:rPr>
+              <w:t>3</w:t>
+            </w:r>
+          </w:p>
+        </w:tc>
+        <w:tc>
+          <w:tcPr>
+            <w:tcW w:w="1985" w:type="dxa"/>
+          </w:tcPr>
+          <w:p>
+            <w:r>
+              <w:t>Heart_disease</w:t>
+            </w:r>
+          </w:p>
+        </w:tc>
+        <w:tc>
+          <w:tcPr>
+            <w:tcW w:w="1701" w:type="dxa"/>
+          </w:tcPr>
+          <w:p>
+            <w:r>
+              <w:t>Char</w:t>
+            </w:r>
+          </w:p>
+        </w:tc>
+        <w:tc>
+          <w:tcPr>
+            <w:tcW w:w="4048" w:type="dxa"/>
+          </w:tcPr>
+          <w:p>
+            <w:r>
+              <w:t>F</w:t>
+            </w:r>
+            <w:r>
+              <w:rPr>
+                <w:rFonts w:hint="eastAsia"/>
+              </w:rPr>
+              <w:t xml:space="preserve">actor </w:t>
+            </w:r>
+            <w:r>
+              <w:t>with Yes/No labels</w:t>
+            </w:r>
+          </w:p>
+        </w:tc>
+      </w:tr>
+      <w:tr>
+        <w:tc>
+          <w:tcPr>
+            <w:tcW w:w="562" w:type="dxa"/>
+          </w:tcPr>
+          <w:p>
+            <w:r>
+              <w:rPr>
+                <w:rFonts w:hint="eastAsia"/>
+              </w:rPr>
+              <w:t>4</w:t>
+            </w:r>
+          </w:p>
+        </w:tc>
+        <w:tc>
+          <w:tcPr>
+            <w:tcW w:w="1985" w:type="dxa"/>
+          </w:tcPr>
+          <w:p>
+            <w:r>
+              <w:t>E</w:t>
+            </w:r>
+            <w:r>
+              <w:rPr>
+                <w:rFonts w:hint="eastAsia"/>
+              </w:rPr>
+              <w:t>ver_</w:t>
+            </w:r>
+            <w:r>
+              <w:t>married</w:t>
+            </w:r>
+          </w:p>
+        </w:tc>
+        <w:tc>
+          <w:tcPr>
+            <w:tcW w:w="1701" w:type="dxa"/>
+          </w:tcPr>
+          <w:p>
+            <w:r>
+              <w:t>C</w:t>
+            </w:r>
+            <w:r>
+              <w:rPr>
+                <w:rFonts w:hint="eastAsia"/>
+              </w:rPr>
+              <w:t>har</w:t>
+            </w:r>
+          </w:p>
+        </w:tc>
+        <w:tc>
+          <w:tcPr>
+            <w:tcW w:w="4048" w:type="dxa"/>
+          </w:tcPr>
+          <w:p>
+            <w:r>
+              <w:rPr>
+                <w:rFonts w:hint="eastAsia"/>
+              </w:rPr>
+              <w:t>Factor</w:t>
+            </w:r>
+          </w:p>
+        </w:tc>
+      </w:tr>
+      <w:tr>
+        <w:tc>
+          <w:tcPr>
+            <w:tcW w:w="562" w:type="dxa"/>
+          </w:tcPr>
+          <w:p>
+            <w:r>
+              <w:rPr>
+                <w:rFonts w:hint="eastAsia"/>
+              </w:rPr>
+              <w:t>5</w:t>
+            </w:r>
+          </w:p>
+        </w:tc>
+        <w:tc>
+          <w:tcPr>
+            <w:tcW w:w="1985" w:type="dxa"/>
+          </w:tcPr>
+          <w:p>
+            <w:r>
+              <w:t>W</w:t>
+            </w:r>
+            <w:r>
+              <w:rPr>
+                <w:rFonts w:hint="eastAsia"/>
+              </w:rPr>
+              <w:t>ork_</w:t>
+            </w:r>
+            <w:r>
+              <w:t>type</w:t>
+            </w:r>
+          </w:p>
+        </w:tc>
+        <w:tc>
+          <w:tcPr>
+            <w:tcW w:w="1701" w:type="dxa"/>
+          </w:tcPr>
+          <w:p>
+            <w:r>
+              <w:t>C</w:t>
+            </w:r>
+            <w:r>
+              <w:rPr>
+                <w:rFonts w:hint="eastAsia"/>
+              </w:rPr>
+              <w:t>har</w:t>
+            </w:r>
+          </w:p>
+        </w:tc>
+        <w:tc>
+          <w:tcPr>
+            <w:tcW w:w="4048" w:type="dxa"/>
+          </w:tcPr>
+          <w:p>
+            <w:r>
+              <w:rPr>
+                <w:rFonts w:hint="eastAsia"/>
+              </w:rPr>
+              <w:t>Factor</w:t>
+            </w:r>
+          </w:p>
+        </w:tc>
+      </w:tr>
+      <w:tr>
+        <w:tc>
+          <w:tcPr>
+            <w:tcW w:w="562" w:type="dxa"/>
+          </w:tcPr>
+          <w:p>
+            <w:r>
+              <w:rPr>
+                <w:rFonts w:hint="eastAsia"/>
+              </w:rPr>
+              <w:t>6</w:t>
+            </w:r>
+          </w:p>
+        </w:tc>
+        <w:tc>
+          <w:tcPr>
+            <w:tcW w:w="1985" w:type="dxa"/>
+          </w:tcPr>
+          <w:p>
+            <w:r>
+              <w:t>R</w:t>
+            </w:r>
+            <w:r>
+              <w:rPr>
+                <w:rFonts w:hint="eastAsia"/>
+              </w:rPr>
+              <w:t>esidence_</w:t>
+            </w:r>
+            <w:r>
+              <w:t>type</w:t>
+            </w:r>
+          </w:p>
+        </w:tc>
+        <w:tc>
+          <w:tcPr>
+            <w:tcW w:w="1701" w:type="dxa"/>
+          </w:tcPr>
+          <w:p>
+            <w:r>
+              <w:t>C</w:t>
+            </w:r>
+            <w:r>
+              <w:rPr>
+                <w:rFonts w:hint="eastAsia"/>
+              </w:rPr>
+              <w:t>har</w:t>
+            </w:r>
+          </w:p>
+        </w:tc>
+        <w:tc>
+          <w:tcPr>
+            <w:tcW w:w="4048" w:type="dxa"/>
+          </w:tcPr>
+          <w:p>
+            <w:r>
+              <w:t>F</w:t>
+            </w:r>
+            <w:r>
+              <w:rPr>
+                <w:rFonts w:hint="eastAsia"/>
+              </w:rPr>
+              <w:t>actor</w:t>
+            </w:r>
+          </w:p>
+        </w:tc>
+      </w:tr>
+      <w:tr>
+        <w:tc>
+          <w:tcPr>
+            <w:tcW w:w="562" w:type="dxa"/>
+          </w:tcPr>
+          <w:p>
+            <w:r>
+              <w:rPr>
+                <w:rFonts w:hint="eastAsia"/>
+              </w:rPr>
+              <w:t>7</w:t>
+            </w:r>
+          </w:p>
+        </w:tc>
+        <w:tc>
+          <w:tcPr>
+            <w:tcW w:w="1985" w:type="dxa"/>
+          </w:tcPr>
+          <w:p>
+            <w:r>
+              <w:t>S</w:t>
+            </w:r>
+            <w:r>
+              <w:rPr>
+                <w:rFonts w:hint="eastAsia"/>
+              </w:rPr>
+              <w:t>moking_</w:t>
+            </w:r>
+            <w:r>
+              <w:t>status</w:t>
+            </w:r>
+          </w:p>
+        </w:tc>
+        <w:tc>
+          <w:tcPr>
+            <w:tcW w:w="1701" w:type="dxa"/>
+          </w:tcPr>
+          <w:p>
+            <w:r>
+              <w:t>C</w:t>
+            </w:r>
+            <w:r>
+              <w:rPr>
+                <w:rFonts w:hint="eastAsia"/>
+              </w:rPr>
+              <w:t>har</w:t>
+            </w:r>
+          </w:p>
+        </w:tc>
+        <w:tc>
+          <w:tcPr>
+            <w:tcW w:w="4048" w:type="dxa"/>
+          </w:tcPr>
+          <w:p>
+            <w:r>
+              <w:t>F</w:t>
+            </w:r>
+            <w:r>
+              <w:rPr>
+                <w:rFonts w:hint="eastAsia"/>
+              </w:rPr>
+              <w:t>actor</w:t>
+            </w:r>
+          </w:p>
+        </w:tc>
+      </w:tr>
+      <w:tr>
+        <w:tc>
+          <w:tcPr>
+            <w:tcW w:w="562" w:type="dxa"/>
+          </w:tcPr>
+          <w:p>
+            <w:r>
+              <w:rPr>
+                <w:rFonts w:hint="eastAsia"/>
+              </w:rPr>
+              <w:t>8</w:t>
+            </w:r>
+          </w:p>
+        </w:tc>
+        <w:tc>
+          <w:tcPr>
+            <w:tcW w:w="1985" w:type="dxa"/>
+          </w:tcPr>
+          <w:p>
+            <w:r>
+              <w:t>Stroke</w:t>
+            </w:r>
+          </w:p>
+        </w:tc>
+        <w:tc>
+          <w:tcPr>
+            <w:tcW w:w="1701" w:type="dxa"/>
+          </w:tcPr>
+          <w:p>
+            <w:r>
+              <w:t>C</w:t>
+            </w:r>
+            <w:r>
+              <w:rPr>
+                <w:rFonts w:hint="eastAsia"/>
+              </w:rPr>
+              <w:t>har</w:t>
+            </w:r>
+          </w:p>
+        </w:tc>
+        <w:tc>
+          <w:tcPr>
+            <w:tcW w:w="4048" w:type="dxa"/>
+          </w:tcPr>
+          <w:p>
+            <w:r>
+              <w:rPr>
+                <w:rFonts w:hint="eastAsia"/>
+              </w:rPr>
+              <w:t>Factor with Yes/No labels</w:t>
+            </w:r>
+          </w:p>
+        </w:tc>
+      </w:tr>
+      <w:tr>
+        <w:tc>
+          <w:tcPr>
+            <w:tcW w:w="562" w:type="dxa"/>
+          </w:tcPr>
+          <w:p>
+            <w:r>
+              <w:rPr>
+                <w:rFonts w:hint="eastAsia"/>
+              </w:rPr>
+              <w:t>9</w:t>
+            </w:r>
+          </w:p>
+        </w:tc>
+        <w:tc>
+          <w:tcPr>
+            <w:tcW w:w="1985" w:type="dxa"/>
+          </w:tcPr>
+          <w:p>
+            <w:r>
+              <w:t>Date</w:t>
+            </w:r>
+          </w:p>
+        </w:tc>
+        <w:tc>
+          <w:tcPr>
+            <w:tcW w:w="1701" w:type="dxa"/>
+          </w:tcPr>
+          <w:p>
+            <w:r>
+              <w:t>C</w:t>
+            </w:r>
+            <w:r>
+              <w:rPr>
+                <w:rFonts w:hint="eastAsia"/>
+              </w:rPr>
+              <w:t>har</w:t>
+            </w:r>
+          </w:p>
+        </w:tc>
+        <w:tc>
+          <w:tcPr>
+            <w:tcW w:w="4048" w:type="dxa"/>
+          </w:tcPr>
+          <w:p>
+            <w:pPr>
+              <w:keepNext/>
+            </w:pPr>
+            <w:r>
+              <w:rPr>
+                <w:rFonts w:hint="eastAsia"/>
+              </w:rPr>
+              <w:t xml:space="preserve">Date with format </w:t>
+            </w:r>
+            <w:r>
+              <w:t>yyy-mm-dd</w:t>
+            </w:r>
+          </w:p>
+        </w:tc>
+      </w:tr>
+    </w:tbl>
+    <w:p>
+      <w:pPr>
+        <w:pStyle w:val="a9"/>
+        <w:spacing w:before="120"/>
+        <w:jc w:val="center"/>
+      </w:pPr>
+      <w:r>
+        <w:t xml:space="preserve">Table </w:t>
+      </w:r>
+      <w:r>
+        <w:fldChar w:fldCharType="begin"/>
+      </w:r>
+      <w:r>
+        <w:instrText xml:space="preserve"> SEQ Table \* ARABIC </w:instrText>
+      </w:r>
+      <w:r>
+        <w:fldChar w:fldCharType="separate"/>
+      </w:r>
+      <w:r>
+        <w:rPr>
+          <w:noProof/>
+        </w:rPr>
+        <w:t>2</w:t>
+      </w:r>
+      <w:r>
+        <w:rPr>
+          <w:noProof/>
+        </w:rPr>
+        <w:fldChar w:fldCharType="end"/>
+      </w:r>
+      <w:r>
+        <w:t xml:space="preserve"> Type conversion</w:t>
+      </w:r>
+    </w:p>
+    <w:p>
+      <w:r>
+        <w:rPr>
+          <w:rFonts w:hint="eastAsia"/>
+        </w:rPr>
+        <w:t xml:space="preserve">The other </w:t>
+      </w:r>
+      <w:r>
+        <w:t xml:space="preserve">four </w:t>
+      </w:r>
+      <w:r>
+        <w:rPr>
+          <w:rFonts w:hint="eastAsia"/>
+        </w:rPr>
+        <w:t>columns including</w:t>
+      </w:r>
+      <w:r>
+        <w:rPr>
+          <w:rFonts w:hint="eastAsia"/>
+        </w:rPr>
+        <w:t xml:space="preserve"> </w:t>
+      </w:r>
+      <w:r>
+        <w:t xml:space="preserve">id, </w:t>
+      </w:r>
+      <w:r>
+        <w:rPr>
+          <w:rFonts w:hint="eastAsia"/>
+        </w:rPr>
+        <w:t xml:space="preserve">age, </w:t>
+      </w:r>
+      <w:r>
+        <w:t>avg_glucose_level</w:t>
+      </w:r>
+      <w:r>
+        <w:t>, bmi has been loaded as numeric.</w:t>
+      </w:r>
+    </w:p>
+    <w:p>
+      <w:r>
+        <w:t xml:space="preserve">After conversion, </w:t>
+      </w:r>
+      <w:r>
+        <w:rPr>
+          <w:rFonts w:hint="eastAsia"/>
+        </w:rPr>
+        <w:t xml:space="preserve">we check </w:t>
+      </w:r>
+      <w:r>
+        <w:t xml:space="preserve">the structure and sample data to make sure all of the variables have been loaded into the corresponding types and the </w:t>
+      </w:r>
+      <w:r>
+        <w:t xml:space="preserve">total amount of the data is 5110 rows </w:t>
+      </w:r>
+      <w:r>
+        <w:t>with</w:t>
+      </w:r>
+      <w:r>
+        <w:t xml:space="preserve"> 13 columns.</w:t>
+      </w:r>
+    </w:p>
+    <w:p>
+      <w:r>
+        <w:t xml:space="preserve"> </w:t>
+      </w:r>
+      <w:r>
+        <w:rPr>
+          <w:b/>
+        </w:rPr>
+        <w:t>Step2</w:t>
+      </w:r>
+      <w:r>
+        <w:t xml:space="preserve"> </w:t>
+      </w:r>
+      <w:r>
+        <w:t>–</w:t>
+      </w:r>
+      <w:r>
+        <w:t xml:space="preserve"> </w:t>
+      </w:r>
+      <w:r>
+        <w:t xml:space="preserve">process missing value. </w:t>
+      </w:r>
+      <w:r>
+        <w:t xml:space="preserve">Before </w:t>
+      </w:r>
+      <w:r>
+        <w:t>dealing</w:t>
+      </w:r>
+      <w:r>
+        <w:t xml:space="preserve"> with the missing data, </w:t>
+      </w:r>
+      <w:r>
+        <w:t>we c</w:t>
+      </w:r>
+      <w:r>
+        <w:t>alculate and plot the missing values of the dataset</w:t>
+      </w:r>
+      <w:r>
+        <w:t xml:space="preserve"> first</w:t>
+      </w:r>
+      <w:r>
+        <w:t xml:space="preserve">. </w:t>
+      </w:r>
+      <w:r>
+        <w:t>It can be seen that o</w:t>
+      </w:r>
+      <w:r>
+        <w:t>nly bmi variable has 201 rows of missing value</w:t>
+      </w:r>
+      <w:r>
+        <w:t>s</w:t>
+      </w:r>
+      <w:r>
+        <w:t>.</w:t>
+      </w:r>
+      <w:r>
+        <w:t xml:space="preserve"> </w:t>
+      </w:r>
+      <w:r>
+        <w:t>W</w:t>
+      </w:r>
+      <w:r>
+        <w:t>e remove it.</w:t>
+      </w:r>
+    </w:p>
+    <w:p>
+      <w:r>
+        <w:rPr>
+          <w:b/>
+        </w:rPr>
+        <w:lastRenderedPageBreak/>
+        <w:t>Step3</w:t>
+      </w:r>
+      <w:r>
+        <w:t xml:space="preserve"> – process outliers. </w:t>
+      </w:r>
+      <w:r>
+        <w:t xml:space="preserve">From the dataset introduction, we have known </w:t>
+      </w:r>
+      <w:r>
+        <w:t xml:space="preserve">that </w:t>
+      </w:r>
+      <w:r>
+        <w:t xml:space="preserve">there are patients’ data with </w:t>
+      </w:r>
+      <w:r>
+        <w:rPr>
+          <w:i/>
+        </w:rPr>
+        <w:t>Other</w:t>
+      </w:r>
+      <w:r>
+        <w:t xml:space="preserve"> gender, and smoking status with </w:t>
+      </w:r>
+      <w:r>
+        <w:rPr>
+          <w:i/>
+        </w:rPr>
+        <w:t>Unknown</w:t>
+      </w:r>
+      <w:r>
+        <w:t xml:space="preserve"> type.</w:t>
+      </w:r>
+      <w:r>
+        <w:t xml:space="preserve"> </w:t>
+      </w:r>
+      <w:r>
+        <w:t>First, we</w:t>
+      </w:r>
+      <w:r>
+        <w:t xml:space="preserve"> use summary function to give an overview of the data</w:t>
+      </w:r>
+      <w:r>
+        <w:t>, and filter out these outliers by subset function.</w:t>
+      </w:r>
+      <w:r>
+        <w:t xml:space="preserve"> Re-check the data summary to make sure the outliers have been removed. </w:t>
+      </w:r>
+      <w:r>
+        <w:t>Some factor values are no longer useful because of the filter operation. We remove them by updating the variable types.</w:t>
+      </w:r>
+    </w:p>
+    <w:p>
+      <w:r>
+        <w:rPr>
+          <w:b/>
+        </w:rPr>
+        <w:t>Step4</w:t>
+      </w:r>
+      <w:r>
+        <w:t xml:space="preserve"> – get subset. The analysis of this report focus on the risk factors of stroke, </w:t>
+      </w:r>
+      <w:r>
+        <w:rPr>
+          <w:i/>
+        </w:rPr>
+        <w:t>id</w:t>
+      </w:r>
+      <w:r>
+        <w:t xml:space="preserve"> and </w:t>
+      </w:r>
+      <w:r>
+        <w:rPr>
+          <w:i/>
+        </w:rPr>
+        <w:t>date</w:t>
+      </w:r>
+      <w:r>
+        <w:rPr>
+          <w:i/>
+        </w:rPr>
+        <w:t xml:space="preserve"> </w:t>
+      </w:r>
+      <w:r>
+        <w:t xml:space="preserve">is useless in the data investigation. We remove both columns in the </w:t>
+      </w:r>
+      <w:r>
+        <w:t>final</w:t>
+      </w:r>
+      <w:r>
+        <w:t xml:space="preserve"> dataset.</w:t>
+      </w:r>
+      <w:r>
+        <w:t xml:space="preserve"> </w:t>
+      </w:r>
+    </w:p>
+    <w:p>
+      <w:r>
+        <w:t>Now the dataset has been prepared. W</w:t>
+      </w:r>
+      <w:r>
+        <w:t xml:space="preserve">e </w:t>
+      </w:r>
+      <w:r>
+        <w:t>plot</w:t>
+      </w:r>
+      <w:r>
+        <w:t xml:space="preserve"> the correlation between the variables.</w:t>
+      </w:r>
+      <w:r>
+        <w:t xml:space="preserve"> In this report, our main purpose is to check the risk factors of stroke. We split the variables into groups by their content nature</w:t>
+      </w:r>
+      <w:r>
+        <w:t>, including life-style related variables (gender, age, marital status, work type, residence type)</w:t>
+      </w:r>
+      <w:r>
+        <w:t>, health status related variables (hypertension, heart disease, average glucose value,)</w:t>
+      </w:r>
+      <w:r>
+        <w:t>.</w:t>
+      </w:r>
+    </w:p>
+    <w:p>
+      <w:pPr>
+        <w:keepNext/>
+      </w:pPr>
+      <w:r>
+        <w:rPr>
+          <w:noProof/>
+          <w:lang w:val="en-US"/>
+        </w:rPr>
+        <w:drawing>
+          <wp:inline distT="0" distB="0" distL="0" distR="0" wp14:anchorId="73FB0F13" wp14:editId="017E4F41">
+            <wp:extent cx="5274310" cy="3138170"/>
+            <wp:effectExtent l="0" t="0" r="2540" b="5080"/>
+            <wp:docPr id="5" name="图片 5"/>
+            <wp:cNvGraphicFramePr>
+              <a:graphicFrameLocks xmlns:a="http://schemas.openxmlformats.org/drawingml/2006/main" noChangeAspect="1"/>
+            </wp:cNvGraphicFramePr>
+            <a:graphic xmlns:a="http://schemas.openxmlformats.org/drawingml/2006/main">
+              <a:graphicData uri="http://schemas.openxmlformats.org/drawingml/2006/picture">
+                <pic:pic xmlns:pic="http://schemas.openxmlformats.org/drawingml/2006/picture">
+                  <pic:nvPicPr>
+                    <pic:cNvPr id="1" name=""/>
+                    <pic:cNvPicPr/>
+                  </pic:nvPicPr>
+                  <pic:blipFill>
+                    <a:blip r:embed="rId8"/>
+                    <a:stretch>
+                      <a:fillRect/>
+                    </a:stretch>
+                  </pic:blipFill>
+                  <pic:spPr>
+                    <a:xfrm>
+                      <a:off x="0" y="0"/>
+                      <a:ext cx="5274310" cy="3138170"/>
+                    </a:xfrm>
+                    <a:prstGeom prst="rect">
+                      <a:avLst/>
+                    </a:prstGeom>
+                  </pic:spPr>
+                </pic:pic>
+              </a:graphicData>
+            </a:graphic>
+          </wp:inline>
+        </w:drawing>
+      </w:r>
+    </w:p>
+    <w:p>
+      <w:pPr>
+        <w:pStyle w:val="a9"/>
+        <w:spacing w:before="120"/>
+        <w:jc w:val="center"/>
+      </w:pPr>
+      <w:r>
+        <w:t xml:space="preserve">Figure </w:t>
+      </w:r>
+      <w:r>
+        <w:fldChar w:fldCharType="begin"/>
+      </w:r>
+      <w:r>
+        <w:instrText xml:space="preserve"> SEQ Figure \* ARABIC </w:instrText>
+      </w:r>
+      <w:r>
+        <w:fldChar w:fldCharType="separate"/>
+      </w:r>
+      <w:r>
+        <w:rPr>
+          <w:noProof/>
+        </w:rPr>
+        <w:t>1</w:t>
+      </w:r>
+      <w:r>
+        <w:fldChar w:fldCharType="end"/>
+      </w:r>
+      <w:r>
+        <w:t xml:space="preserve"> personal information related variables vs. stroke</w:t>
+      </w:r>
+    </w:p>
+    <w:p>
+      <w:pPr>
+        <w:keepNext/>
+      </w:pPr>
+      <w:r>
+        <w:rPr>
+          <w:noProof/>
+          <w:lang w:val="en-US"/>
+        </w:rPr>
+        <w:lastRenderedPageBreak/>
+        <w:drawing>
+          <wp:inline distT="0" distB="0" distL="0" distR="0" wp14:anchorId="5723134A" wp14:editId="77A7D745">
+            <wp:extent cx="5274310" cy="3187065"/>
+            <wp:effectExtent l="0" t="0" r="2540" b="0"/>
+            <wp:docPr id="7" name="图片 7"/>
+            <wp:cNvGraphicFramePr>
+              <a:graphicFrameLocks xmlns:a="http://schemas.openxmlformats.org/drawingml/2006/main" noChangeAspect="1"/>
+            </wp:cNvGraphicFramePr>
+            <a:graphic xmlns:a="http://schemas.openxmlformats.org/drawingml/2006/main">
+              <a:graphicData uri="http://schemas.openxmlformats.org/drawingml/2006/picture">
+                <pic:pic xmlns:pic="http://schemas.openxmlformats.org/drawingml/2006/picture">
+                  <pic:nvPicPr>
+                    <pic:cNvPr id="1" name=""/>
+                    <pic:cNvPicPr/>
+                  </pic:nvPicPr>
+                  <pic:blipFill>
+                    <a:blip r:embed="rId9"/>
+                    <a:stretch>
+                      <a:fillRect/>
+                    </a:stretch>
+                  </pic:blipFill>
+                  <pic:spPr>
+                    <a:xfrm>
+                      <a:off x="0" y="0"/>
+                      <a:ext cx="5274310" cy="3187065"/>
+                    </a:xfrm>
+                    <a:prstGeom prst="rect">
+                      <a:avLst/>
+                    </a:prstGeom>
+                  </pic:spPr>
+                </pic:pic>
+              </a:graphicData>
+            </a:graphic>
+          </wp:inline>
+        </w:drawing>
+      </w:r>
+    </w:p>
+    <w:p>
+      <w:pPr>
+        <w:pStyle w:val="a9"/>
+        <w:spacing w:before="120"/>
+        <w:jc w:val="center"/>
+      </w:pPr>
+      <w:r>
+        <w:t xml:space="preserve">Figure </w:t>
+      </w:r>
+      <w:r>
+        <w:fldChar w:fldCharType="begin"/>
+      </w:r>
+      <w:r>
+        <w:instrText xml:space="preserve"> SEQ Figure \* ARABIC </w:instrText>
+      </w:r>
+      <w:r>
+        <w:fldChar w:fldCharType="separate"/>
+      </w:r>
+      <w:r>
+        <w:rPr>
+          <w:noProof/>
+        </w:rPr>
+        <w:t>2</w:t>
+      </w:r>
+      <w:r>
+        <w:fldChar w:fldCharType="end"/>
+      </w:r>
+      <w:r>
+        <w:t xml:space="preserve"> </w:t>
+      </w:r>
+      <w:r>
+        <w:t xml:space="preserve"> life-style related variables vs stroke</w:t>
+      </w:r>
+    </w:p>
+    <w:p>
+      <w:pPr>
+        <w:keepNext/>
+      </w:pPr>
+      <w:r>
+        <w:rPr>
+          <w:noProof/>
+          <w:lang w:val="en-US"/>
+        </w:rPr>
+        <w:drawing>
+          <wp:inline distT="0" distB="0" distL="0" distR="0" wp14:anchorId="4FA02459" wp14:editId="4D9F4080">
+            <wp:extent cx="5274310" cy="3185795"/>
+            <wp:effectExtent l="0" t="0" r="2540" b="0"/>
+            <wp:docPr id="8" name="图片 8"/>
+            <wp:cNvGraphicFramePr>
+              <a:graphicFrameLocks xmlns:a="http://schemas.openxmlformats.org/drawingml/2006/main" noChangeAspect="1"/>
+            </wp:cNvGraphicFramePr>
+            <a:graphic xmlns:a="http://schemas.openxmlformats.org/drawingml/2006/main">
+              <a:graphicData uri="http://schemas.openxmlformats.org/drawingml/2006/picture">
+                <pic:pic xmlns:pic="http://schemas.openxmlformats.org/drawingml/2006/picture">
+                  <pic:nvPicPr>
+                    <pic:cNvPr id="1" name=""/>
+                    <pic:cNvPicPr/>
+                  </pic:nvPicPr>
+                  <pic:blipFill>
+                    <a:blip r:embed="rId10"/>
+                    <a:stretch>
+                      <a:fillRect/>
+                    </a:stretch>
+                  </pic:blipFill>
+                  <pic:spPr>
+                    <a:xfrm>
+                      <a:off x="0" y="0"/>
+                      <a:ext cx="5274310" cy="3185795"/>
+                    </a:xfrm>
+                    <a:prstGeom prst="rect">
+                      <a:avLst/>
+                    </a:prstGeom>
+                  </pic:spPr>
+                </pic:pic>
+              </a:graphicData>
+            </a:graphic>
+          </wp:inline>
+        </w:drawing>
+      </w:r>
+    </w:p>
+    <w:p>
+      <w:pPr>
+        <w:pStyle w:val="a9"/>
+        <w:spacing w:before="120"/>
+        <w:jc w:val="center"/>
+        <w:rPr>
+          <w:rFonts w:hint="eastAsia"/>
+        </w:rPr>
+      </w:pPr>
+      <w:r>
+        <w:t xml:space="preserve">Figure </w:t>
+      </w:r>
+      <w:r>
+        <w:fldChar w:fldCharType="begin"/>
+      </w:r>
+      <w:r>
+        <w:instrText xml:space="preserve"> SEQ Figure \* ARABIC </w:instrText>
+      </w:r>
+      <w:r>
+        <w:fldChar w:fldCharType="separate"/>
+      </w:r>
+      <w:r>
+        <w:rPr>
+          <w:noProof/>
+        </w:rPr>
+        <w:t>3</w:t>
+      </w:r>
+      <w:r>
+        <w:fldChar w:fldCharType="end"/>
+      </w:r>
+      <w:r>
+        <w:t xml:space="preserve"> health related variables vs. stroke</w:t>
+      </w:r>
+    </w:p>
+    <w:p>
+      <w:bookmarkStart w:id="0" w:name="_GoBack"/>
+      <w:bookmarkEnd w:id="0"/>
+      <w:r>
+        <w:t>用</w:t>
+      </w:r>
+      <w:r>
+        <w:rPr>
+          <w:rFonts w:hint="eastAsia"/>
+        </w:rPr>
+        <w:t>descriptive</w:t>
+      </w:r>
+      <w:r>
+        <w:t xml:space="preserve"> statistics techniques</w:t>
+      </w:r>
+      <w:r>
+        <w:rPr>
+          <w:rFonts w:hint="eastAsia"/>
+        </w:rPr>
+        <w:t>分析。描述</w:t>
+      </w:r>
+      <w:r>
+        <w:t>过程</w:t>
+      </w:r>
+      <w:r>
+        <w:rPr>
+          <w:rFonts w:hint="eastAsia"/>
+        </w:rPr>
+        <w:t>，</w:t>
+      </w:r>
+      <w:r>
+        <w:t>用数据和图表</w:t>
+      </w:r>
+      <w:r>
+        <w:rPr>
+          <w:rFonts w:hint="eastAsia"/>
+        </w:rPr>
+        <w:t>d</w:t>
+      </w:r>
+      <w:r>
+        <w:t>iscuss</w:t>
+      </w:r>
+      <w:r>
         <w:t>。</w:t>
       </w:r>
       <w:r>
-        <w:t>用</w:t>
-      </w:r>
-      <w:r>
-        <w:rPr>
-          <w:rFonts w:hint="eastAsia"/>
-        </w:rPr>
-        <w:t>descriptive</w:t>
-      </w:r>
-      <w:r>
-        <w:t xml:space="preserve"> statistics techniques</w:t>
-      </w:r>
-      <w:r>
-        <w:rPr>
-          <w:rFonts w:hint="eastAsia"/>
-        </w:rPr>
-        <w:t>分析。描述</w:t>
-      </w:r>
-      <w:r>
-        <w:t>过程</w:t>
-      </w:r>
-      <w:r>
-        <w:rPr>
-          <w:rFonts w:hint="eastAsia"/>
-        </w:rPr>
-        <w:t>，</w:t>
-      </w:r>
-      <w:r>
-        <w:t>用数据和图表</w:t>
-      </w:r>
-      <w:r>
-        <w:rPr>
-          <w:rFonts w:hint="eastAsia"/>
-        </w:rPr>
-        <w:t>d</w:t>
-      </w:r>
-      <w:r>
-        <w:t>iscuss</w:t>
-      </w:r>
-      <w:r>
-        <w:t>。</w:t>
-      </w:r>
-      <w:r>
         <w:rPr>
           <w:rFonts w:hint="eastAsia"/>
         </w:rPr>
@@ -1358,6 +3408,7 @@
     </w:p>
     <w:p>
       <w:r>
+        <w:lastRenderedPageBreak/>
         <w:t>Explain how each of the hypothesis test will be valuable when answering each question.</w:t>
       </w:r>
       <w:r>
@@ -1463,7 +3514,6 @@
         <w:ind w:firstLineChars="0"/>
       </w:pPr>
       <w:r>
-        <w:lastRenderedPageBreak/>
         <w:t>Any assumptions you are making about your data variables such as normality</w:t>
       </w:r>
     </w:p>
@@ -2481,7 +4531,11 @@
         <w:t>means</w:t>
       </w:r>
       <w:r>
-        <w:t xml:space="preserve"> whether the patient ever got stroke or not, we convert the variable into factor and label the </w:t>
+        <w:t xml:space="preserve"> whether the </w:t>
+      </w:r>
+      <w:r>
+        <w:lastRenderedPageBreak/>
+        <w:t xml:space="preserve">patient ever got stroke or not, we convert the variable into factor and label the </w:t>
       </w:r>
       <w:r>
         <w:t xml:space="preserve">original </w:t>
@@ -2541,7 +4595,6 @@
         <w:ind w:left="360" w:firstLineChars="0" w:firstLine="0"/>
       </w:pPr>
       <w:r>
-        <w:lastRenderedPageBreak/>
         <w:t>We choose A</w:t>
       </w:r>
       <w:r>
@@ -2636,19 +4689,7 @@
         <w:ind w:left="360" w:firstLineChars="0" w:firstLine="0"/>
       </w:pPr>
       <w:r>
-        <w:t>H</w:t>
-      </w:r>
-      <w:r>
-        <w:t>1</w:t>
-      </w:r>
-      <w:r>
-        <w:t xml:space="preserve"> – the probability of stroke patients who are smokers </w:t>
-      </w:r>
-      <w:r>
-        <w:t xml:space="preserve">not </w:t>
-      </w:r>
-      <w:r>
-        <w:t>equal to that of the non smokers.</w:t>
+        <w:t>H1 – the probability of stroke patients who are smokers not equal to that of the non smokers.</w:t>
       </w:r>
     </w:p>
     <w:tbl>
@@ -3372,8 +5413,6 @@
         </w:tabs>
         <w:ind w:firstLineChars="0"/>
       </w:pPr>
-      <w:bookmarkStart w:id="0" w:name="_GoBack"/>
-      <w:bookmarkEnd w:id="0"/>
       <w:r>
         <w:t>W</w:t>
       </w:r>
@@ -3432,6 +5471,7 @@
         <w:ind w:left="360" w:firstLineChars="0" w:firstLine="0"/>
       </w:pPr>
       <w:r>
+        <w:lastRenderedPageBreak/>
         <w:t>These data samples are independent, and the samples do not affect each other. Using this test, we can decide if the population distribution are identical without assuming them to follow the normal distribution.</w:t>
       </w:r>
     </w:p>
@@ -3442,9 +5482,6 @@
           <w:tab w:val="right" w:pos="8306"/>
         </w:tabs>
         <w:ind w:left="360" w:firstLineChars="0" w:firstLine="0"/>
-        <w:rPr>
-          <w:rFonts w:hint="eastAsia"/>
-        </w:rPr>
       </w:pPr>
       <w:r>
         <w:t>The p-value of the test is</w:t>
@@ -3453,13 +5490,7 @@
         <w:t xml:space="preserve"> 2.2e-16</w:t>
       </w:r>
       <w:r>
-        <w:t xml:space="preserve"> which is obviously less than the significant level 0.05, we can conclude that there are significant age differences between the </w:t>
-      </w:r>
-      <w:r>
-        <w:t>patients</w:t>
-      </w:r>
-      <w:r>
-        <w:t xml:space="preserve">  of stroke and non-stroke groups.</w:t>
+        <w:t xml:space="preserve"> which is obviously less than the significant level 0.05, we can conclude that there are significant age differences between the patients  of stroke and non-stroke groups.</w:t>
       </w:r>
     </w:p>
     <w:p>
@@ -3467,9 +5498,6 @@
         <w:tabs>
           <w:tab w:val="right" w:pos="8306"/>
         </w:tabs>
-        <w:rPr>
-          <w:rFonts w:hint="eastAsia"/>
-        </w:rPr>
       </w:pPr>
     </w:p>
     <w:tbl>
@@ -3727,7 +5755,6 @@
               <w:rPr>
                 <w:rFonts w:hint="eastAsia"/>
               </w:rPr>
-              <w:lastRenderedPageBreak/>
               <w:t>S</w:t>
             </w:r>
             <w:r>
@@ -5030,7 +7057,6 @@
     </w:p>
     <w:p>
       <w:r>
-        <w:lastRenderedPageBreak/>
         <w:t>Blood pressure, smoking, and obesity are</w:t>
       </w:r>
       <w:r>
@@ -6022,6 +8048,29 @@
       <w:szCs w:val="32"/>
     </w:rPr>
   </w:style>
+  <w:style w:type="paragraph" w:styleId="4">
+    <w:name w:val="heading 4"/>
+    <w:basedOn w:val="a"/>
+    <w:next w:val="a"/>
+    <w:link w:val="40"/>
+    <w:uiPriority w:val="9"/>
+    <w:unhideWhenUsed/>
+    <w:qFormat/>
+    <w:rsid w:val="000807BA"/>
+    <w:pPr>
+      <w:keepNext/>
+      <w:keepLines/>
+      <w:spacing w:before="280" w:after="290" w:line="376" w:lineRule="auto"/>
+      <w:outlineLvl w:val="3"/>
+    </w:pPr>
+    <w:rPr>
+      <w:rFonts w:asciiTheme="majorHAnsi" w:eastAsiaTheme="majorEastAsia" w:hAnsiTheme="majorHAnsi" w:cstheme="majorBidi"/>
+      <w:b/>
+      <w:bCs/>
+      <w:sz w:val="28"/>
+      <w:szCs w:val="28"/>
+    </w:rPr>
+  </w:style>
   <w:style w:type="character" w:default="1" w:styleId="a0">
     <w:name w:val="Default Paragraph Font"/>
     <w:uiPriority w:val="1"/>
@@ -6169,6 +8218,37 @@
     <w:rPr>
       <w:sz w:val="18"/>
       <w:szCs w:val="18"/>
+    </w:rPr>
+  </w:style>
+  <w:style w:type="character" w:customStyle="1" w:styleId="40">
+    <w:name w:val="标题 4 字符"/>
+    <w:basedOn w:val="a0"/>
+    <w:link w:val="4"/>
+    <w:uiPriority w:val="9"/>
+    <w:rsid w:val="000807BA"/>
+    <w:rPr>
+      <w:rFonts w:asciiTheme="majorHAnsi" w:eastAsiaTheme="majorEastAsia" w:hAnsiTheme="majorHAnsi" w:cstheme="majorBidi"/>
+      <w:b/>
+      <w:bCs/>
+      <w:sz w:val="28"/>
+      <w:szCs w:val="28"/>
+    </w:rPr>
+  </w:style>
+  <w:style w:type="paragraph" w:styleId="a9">
+    <w:name w:val="caption"/>
+    <w:basedOn w:val="a"/>
+    <w:next w:val="a"/>
+    <w:uiPriority w:val="35"/>
+    <w:unhideWhenUsed/>
+    <w:qFormat/>
+    <w:rsid w:val="000807BA"/>
+    <w:pPr>
+      <w:spacing w:beforeLines="50" w:before="50"/>
+    </w:pPr>
+    <w:rPr>
+      <w:rFonts w:asciiTheme="majorHAnsi" w:eastAsia="黑体" w:hAnsiTheme="majorHAnsi" w:cstheme="majorBidi"/>
+      <w:sz w:val="20"/>
+      <w:szCs w:val="20"/>
     </w:rPr>
   </w:style>
 </w:styles>
@@ -6433,4 +8513,16 @@
     </a:ext>
   </a:extLst>
 </a:theme>
+</file>
+
+<file path=customXml/item1.xml><?xml version="1.0" encoding="utf-8"?>
+<b:Sources xmlns:b="http://schemas.openxmlformats.org/officeDocument/2006/bibliography" xmlns="http://schemas.openxmlformats.org/officeDocument/2006/bibliography" SelectedStyle="\APASixthEditionOfficeOnline.xsl" StyleName="APA" Version="6"/>
+</file>
+
+<file path=customXml/itemProps1.xml><?xml version="1.0" encoding="utf-8"?>
+<ds:datastoreItem xmlns:ds="http://schemas.openxmlformats.org/officeDocument/2006/customXml" ds:itemID="{7ED7455A-6022-47EF-AFD3-71D3042C1F6A}">
+  <ds:schemaRefs>
+    <ds:schemaRef ds:uri="http://schemas.openxmlformats.org/officeDocument/2006/bibliography"/>
+  </ds:schemaRefs>
+</ds:datastoreItem>
 </file>
</xml_diff>